<commit_message>
add newest picture for new method
</commit_message>
<xml_diff>
--- a/codes/data cleaning/The image of Top 50 words.docx
+++ b/codes/data cleaning/The image of Top 50 words.docx
@@ -3,11 +3,6 @@
 <w:document xmlns:wpc="http://schemas.microsoft.com/office/word/2010/wordprocessingCanvas" xmlns:cx="http://schemas.microsoft.com/office/drawing/2014/chartex" xmlns:cx1="http://schemas.microsoft.com/office/drawing/2015/9/8/chartex" xmlns:cx2="http://schemas.microsoft.com/office/drawing/2015/10/21/chartex" xmlns:cx3="http://schemas.microsoft.com/office/drawing/2016/5/9/chartex" xmlns:cx4="http://schemas.microsoft.com/office/drawing/2016/5/10/chartex" xmlns:cx5="http://schemas.microsoft.com/office/drawing/2016/5/11/chartex" xmlns:cx6="http://schemas.microsoft.com/office/drawing/2016/5/12/chartex" xmlns:cx7="http://schemas.microsoft.com/office/drawing/2016/5/13/chartex" xmlns:cx8="http://schemas.microsoft.com/office/drawing/2016/5/14/chartex" xmlns:mc="http://schemas.openxmlformats.org/markup-compatibility/2006" xmlns:aink="http://schemas.microsoft.com/office/drawing/2016/ink" xmlns:am3d="http://schemas.microsoft.com/office/drawing/2017/model3d" xmlns:o="urn:schemas-microsoft-com:office:office" xmlns:oel="http://schemas.microsoft.com/office/2019/extlst" xmlns:r="http://schemas.openxmlformats.org/officeDocument/2006/relationships" xmlns:m="http://schemas.openxmlformats.org/officeDocument/2006/math" xmlns:v="urn:schemas-microsoft-com:vml" xmlns:wp14="http://schemas.microsoft.com/office/word/2010/wordprocessingDrawing" xmlns:wp="http://schemas.openxmlformats.org/drawingml/2006/wordprocessingDrawing" xmlns:w10="urn:schemas-microsoft-com:office:word" xmlns:w="http://schemas.openxmlformats.org/wordprocessingml/2006/main" xmlns:w14="http://schemas.microsoft.com/office/word/2010/wordml" xmlns:w15="http://schemas.microsoft.com/office/word/2012/wordml" xmlns:w16cex="http://schemas.microsoft.com/office/word/2018/wordml/cex" xmlns:w16cid="http://schemas.microsoft.com/office/word/2016/wordml/cid" xmlns:w16="http://schemas.microsoft.com/office/word/2018/wordml" xmlns:w16du="http://schemas.microsoft.com/office/word/2023/wordml/word16du" xmlns:w16sdtdh="http://schemas.microsoft.com/office/word/2020/wordml/sdtdatahash" xmlns:w16sdtfl="http://schemas.microsoft.com/office/word/2024/wordml/sdtformatlock" xmlns:w16se="http://schemas.microsoft.com/office/word/2015/wordml/symex" xmlns:wpg="http://schemas.microsoft.com/office/word/2010/wordprocessingGroup" xmlns:wpi="http://schemas.microsoft.com/office/word/2010/wordprocessingInk" xmlns:wne="http://schemas.microsoft.com/office/word/2006/wordml" xmlns:wps="http://schemas.microsoft.com/office/word/2010/wordprocessingShape" mc:Ignorable="w14 w15 w16se w16cid w16 w16cex w16sdtdh w16sdtfl w16du wp14">
   <w:body>
     <w:p>
-      <w:pPr>
-        <w:rPr>
-          <w:rFonts w:hint="eastAsia"/>
-        </w:rPr>
-      </w:pPr>
       <w:r>
         <w:t xml:space="preserve">The </w:t>
       </w:r>
@@ -23,6 +18,122 @@
     </w:p>
     <w:p>
       <w:r>
+        <w:rPr>
+          <w:rFonts w:hint="eastAsia"/>
+        </w:rPr>
+        <w:drawing>
+          <wp:inline distT="0" distB="0" distL="0" distR="0" wp14:anchorId="41A3FB14" wp14:editId="525E31AB">
+            <wp:extent cx="4516581" cy="3381182"/>
+            <wp:effectExtent l="0" t="0" r="0" b="0"/>
+            <wp:docPr id="1102298997" name="图片 5" descr="图表, 条形图, 直方图&#10;&#10;AI 生成的内容可能不正确。"/>
+            <wp:cNvGraphicFramePr>
+              <a:graphicFrameLocks xmlns:a="http://schemas.openxmlformats.org/drawingml/2006/main" noChangeAspect="1"/>
+            </wp:cNvGraphicFramePr>
+            <a:graphic xmlns:a="http://schemas.openxmlformats.org/drawingml/2006/main">
+              <a:graphicData uri="http://schemas.openxmlformats.org/drawingml/2006/picture">
+                <pic:pic xmlns:pic="http://schemas.openxmlformats.org/drawingml/2006/picture">
+                  <pic:nvPicPr>
+                    <pic:cNvPr id="1102298997" name="图片 5" descr="图表, 条形图, 直方图&#10;&#10;AI 生成的内容可能不正确。"/>
+                    <pic:cNvPicPr>
+                      <a:picLocks noChangeAspect="1" noChangeArrowheads="1"/>
+                    </pic:cNvPicPr>
+                  </pic:nvPicPr>
+                  <pic:blipFill>
+                    <a:blip r:embed="rId6" cstate="print">
+                      <a:extLst>
+                        <a:ext uri="{28A0092B-C50C-407E-A947-70E740481C1C}">
+                          <a14:useLocalDpi xmlns:a14="http://schemas.microsoft.com/office/drawing/2010/main" val="0"/>
+                        </a:ext>
+                      </a:extLst>
+                    </a:blip>
+                    <a:srcRect/>
+                    <a:stretch>
+                      <a:fillRect/>
+                    </a:stretch>
+                  </pic:blipFill>
+                  <pic:spPr bwMode="auto">
+                    <a:xfrm>
+                      <a:off x="0" y="0"/>
+                      <a:ext cx="4524157" cy="3386854"/>
+                    </a:xfrm>
+                    <a:prstGeom prst="rect">
+                      <a:avLst/>
+                    </a:prstGeom>
+                    <a:noFill/>
+                    <a:ln>
+                      <a:noFill/>
+                    </a:ln>
+                  </pic:spPr>
+                </pic:pic>
+              </a:graphicData>
+            </a:graphic>
+          </wp:inline>
+        </w:drawing>
+      </w:r>
+    </w:p>
+    <w:p>
+      <w:r>
+        <w:rPr>
+          <w:rFonts w:hint="eastAsia"/>
+        </w:rPr>
+        <w:drawing>
+          <wp:inline distT="0" distB="0" distL="0" distR="0" wp14:anchorId="7FFF1166" wp14:editId="438EA509">
+            <wp:extent cx="3076575" cy="4623379"/>
+            <wp:effectExtent l="0" t="0" r="0" b="6350"/>
+            <wp:docPr id="36634301" name="图片 7" descr="图表&#10;&#10;AI 生成的内容可能不正确。"/>
+            <wp:cNvGraphicFramePr>
+              <a:graphicFrameLocks xmlns:a="http://schemas.openxmlformats.org/drawingml/2006/main" noChangeAspect="1"/>
+            </wp:cNvGraphicFramePr>
+            <a:graphic xmlns:a="http://schemas.openxmlformats.org/drawingml/2006/main">
+              <a:graphicData uri="http://schemas.openxmlformats.org/drawingml/2006/picture">
+                <pic:pic xmlns:pic="http://schemas.openxmlformats.org/drawingml/2006/picture">
+                  <pic:nvPicPr>
+                    <pic:cNvPr id="36634301" name="图片 7" descr="图表&#10;&#10;AI 生成的内容可能不正确。"/>
+                    <pic:cNvPicPr>
+                      <a:picLocks noChangeAspect="1" noChangeArrowheads="1"/>
+                    </pic:cNvPicPr>
+                  </pic:nvPicPr>
+                  <pic:blipFill>
+                    <a:blip r:embed="rId7" cstate="print">
+                      <a:extLst>
+                        <a:ext uri="{28A0092B-C50C-407E-A947-70E740481C1C}">
+                          <a14:useLocalDpi xmlns:a14="http://schemas.microsoft.com/office/drawing/2010/main" val="0"/>
+                        </a:ext>
+                      </a:extLst>
+                    </a:blip>
+                    <a:srcRect/>
+                    <a:stretch>
+                      <a:fillRect/>
+                    </a:stretch>
+                  </pic:blipFill>
+                  <pic:spPr bwMode="auto">
+                    <a:xfrm>
+                      <a:off x="0" y="0"/>
+                      <a:ext cx="3088429" cy="4641192"/>
+                    </a:xfrm>
+                    <a:prstGeom prst="rect">
+                      <a:avLst/>
+                    </a:prstGeom>
+                    <a:noFill/>
+                    <a:ln>
+                      <a:noFill/>
+                    </a:ln>
+                  </pic:spPr>
+                </pic:pic>
+              </a:graphicData>
+            </a:graphic>
+          </wp:inline>
+        </w:drawing>
+      </w:r>
+    </w:p>
+    <w:p>
+      <w:pPr>
+        <w:rPr>
+          <w:rFonts w:hint="eastAsia"/>
+        </w:rPr>
+      </w:pPr>
+      <w:r>
+        <w:lastRenderedPageBreak/>
         <w:t xml:space="preserve">For </w:t>
       </w:r>
       <w:r>
@@ -63,7 +174,7 @@
                     </pic:cNvPicPr>
                   </pic:nvPicPr>
                   <pic:blipFill>
-                    <a:blip r:embed="rId4" cstate="print">
+                    <a:blip r:embed="rId8" cstate="print">
                       <a:extLst>
                         <a:ext uri="{28A0092B-C50C-407E-A947-70E740481C1C}">
                           <a14:useLocalDpi xmlns:a14="http://schemas.microsoft.com/office/drawing/2010/main" val="0"/>
@@ -96,6 +207,11 @@
       </w:r>
     </w:p>
     <w:p>
+      <w:pPr>
+        <w:rPr>
+          <w:rFonts w:hint="eastAsia"/>
+        </w:rPr>
+      </w:pPr>
       <w:r>
         <w:rPr>
           <w:rFonts w:hint="eastAsia"/>
@@ -106,13 +222,13 @@
     <w:p>
       <w:r>
         <w:rPr>
-          <w:noProof/>
+          <w:rFonts w:hint="eastAsia"/>
         </w:rPr>
         <w:drawing>
-          <wp:inline distT="0" distB="0" distL="0" distR="0" wp14:anchorId="45F9F4B0" wp14:editId="26B2E118">
-            <wp:extent cx="5274310" cy="3950335"/>
+          <wp:inline distT="0" distB="0" distL="0" distR="0" wp14:anchorId="6071DD25" wp14:editId="0548A273">
+            <wp:extent cx="5274310" cy="3949065"/>
             <wp:effectExtent l="0" t="0" r="2540" b="0"/>
-            <wp:docPr id="2098960843" name="图片 3" descr="图表, 条形图, 直方图&#10;&#10;AI 生成的内容可能不正确。"/>
+            <wp:docPr id="28475648" name="图片 2"/>
             <wp:cNvGraphicFramePr>
               <a:graphicFrameLocks xmlns:a="http://schemas.openxmlformats.org/drawingml/2006/main" noChangeAspect="1"/>
             </wp:cNvGraphicFramePr>
@@ -120,13 +236,13 @@
               <a:graphicData uri="http://schemas.openxmlformats.org/drawingml/2006/picture">
                 <pic:pic xmlns:pic="http://schemas.openxmlformats.org/drawingml/2006/picture">
                   <pic:nvPicPr>
-                    <pic:cNvPr id="2098960843" name="图片 3" descr="图表, 条形图, 直方图&#10;&#10;AI 生成的内容可能不正确。"/>
+                    <pic:cNvPr id="0" name="Picture 6"/>
                     <pic:cNvPicPr>
                       <a:picLocks noChangeAspect="1" noChangeArrowheads="1"/>
                     </pic:cNvPicPr>
                   </pic:nvPicPr>
                   <pic:blipFill>
-                    <a:blip r:embed="rId5" cstate="print">
+                    <a:blip r:embed="rId9" cstate="print">
                       <a:extLst>
                         <a:ext uri="{28A0092B-C50C-407E-A947-70E740481C1C}">
                           <a14:useLocalDpi xmlns:a14="http://schemas.microsoft.com/office/drawing/2010/main" val="0"/>
@@ -141,63 +257,7 @@
                   <pic:spPr bwMode="auto">
                     <a:xfrm>
                       <a:off x="0" y="0"/>
-                      <a:ext cx="5274310" cy="3950335"/>
-                    </a:xfrm>
-                    <a:prstGeom prst="rect">
-                      <a:avLst/>
-                    </a:prstGeom>
-                    <a:noFill/>
-                    <a:ln>
-                      <a:noFill/>
-                    </a:ln>
-                  </pic:spPr>
-                </pic:pic>
-              </a:graphicData>
-            </a:graphic>
-          </wp:inline>
-        </w:drawing>
-      </w:r>
-    </w:p>
-    <w:p>
-      <w:r>
-        <w:rPr>
-          <w:rFonts w:hint="eastAsia"/>
-        </w:rPr>
-        <w:lastRenderedPageBreak/>
-        <w:drawing>
-          <wp:inline distT="0" distB="0" distL="0" distR="0" wp14:anchorId="5D792D26" wp14:editId="0024C058">
-            <wp:extent cx="3144520" cy="4725486"/>
-            <wp:effectExtent l="0" t="0" r="0" b="0"/>
-            <wp:docPr id="254432904" name="图片 6"/>
-            <wp:cNvGraphicFramePr>
-              <a:graphicFrameLocks xmlns:a="http://schemas.openxmlformats.org/drawingml/2006/main" noChangeAspect="1"/>
-            </wp:cNvGraphicFramePr>
-            <a:graphic xmlns:a="http://schemas.openxmlformats.org/drawingml/2006/main">
-              <a:graphicData uri="http://schemas.openxmlformats.org/drawingml/2006/picture">
-                <pic:pic xmlns:pic="http://schemas.openxmlformats.org/drawingml/2006/picture">
-                  <pic:nvPicPr>
-                    <pic:cNvPr id="0" name="Picture 16"/>
-                    <pic:cNvPicPr>
-                      <a:picLocks noChangeAspect="1" noChangeArrowheads="1"/>
-                    </pic:cNvPicPr>
-                  </pic:nvPicPr>
-                  <pic:blipFill>
-                    <a:blip r:embed="rId6" cstate="print">
-                      <a:extLst>
-                        <a:ext uri="{28A0092B-C50C-407E-A947-70E740481C1C}">
-                          <a14:useLocalDpi xmlns:a14="http://schemas.microsoft.com/office/drawing/2010/main" val="0"/>
-                        </a:ext>
-                      </a:extLst>
-                    </a:blip>
-                    <a:srcRect/>
-                    <a:stretch>
-                      <a:fillRect/>
-                    </a:stretch>
-                  </pic:blipFill>
-                  <pic:spPr bwMode="auto">
-                    <a:xfrm>
-                      <a:off x="0" y="0"/>
-                      <a:ext cx="3165971" cy="4757722"/>
+                      <a:ext cx="5274310" cy="3949065"/>
                     </a:xfrm>
                     <a:prstGeom prst="rect">
                       <a:avLst/>
@@ -220,15 +280,36 @@
           <w:rFonts w:hint="eastAsia"/>
         </w:rPr>
       </w:pPr>
+    </w:p>
+    <w:p>
+      <w:pPr>
+        <w:rPr>
+          <w:rFonts w:hint="eastAsia"/>
+        </w:rPr>
+      </w:pPr>
       <w:r>
         <w:rPr>
           <w:rFonts w:hint="eastAsia"/>
         </w:rPr>
+        <w:lastRenderedPageBreak/>
+        <w:t>For CNN video content</w:t>
+      </w:r>
+    </w:p>
+    <w:p>
+      <w:pPr>
+        <w:rPr>
+          <w:rFonts w:hint="eastAsia"/>
+        </w:rPr>
+      </w:pPr>
+      <w:r>
+        <w:rPr>
+          <w:noProof/>
+        </w:rPr>
         <w:drawing>
-          <wp:inline distT="0" distB="0" distL="0" distR="0" wp14:anchorId="03040110" wp14:editId="7844BD72">
-            <wp:extent cx="5274310" cy="3948430"/>
+          <wp:inline distT="0" distB="0" distL="0" distR="0" wp14:anchorId="15549BE5" wp14:editId="3C1FDEBE">
+            <wp:extent cx="5274310" cy="4387215"/>
             <wp:effectExtent l="0" t="0" r="2540" b="0"/>
-            <wp:docPr id="1609066492" name="图片 8"/>
+            <wp:docPr id="1197408564" name="图片 3" descr="图表, 直方图&#10;&#10;AI 生成的内容可能不正确。"/>
             <wp:cNvGraphicFramePr>
               <a:graphicFrameLocks xmlns:a="http://schemas.openxmlformats.org/drawingml/2006/main" noChangeAspect="1"/>
             </wp:cNvGraphicFramePr>
@@ -236,13 +317,13 @@
               <a:graphicData uri="http://schemas.openxmlformats.org/drawingml/2006/picture">
                 <pic:pic xmlns:pic="http://schemas.openxmlformats.org/drawingml/2006/picture">
                   <pic:nvPicPr>
-                    <pic:cNvPr id="0" name="Picture 23"/>
+                    <pic:cNvPr id="1197408564" name="图片 3" descr="图表, 直方图&#10;&#10;AI 生成的内容可能不正确。"/>
                     <pic:cNvPicPr>
                       <a:picLocks noChangeAspect="1" noChangeArrowheads="1"/>
                     </pic:cNvPicPr>
                   </pic:nvPicPr>
                   <pic:blipFill>
-                    <a:blip r:embed="rId7" cstate="print">
+                    <a:blip r:embed="rId10">
                       <a:extLst>
                         <a:ext uri="{28A0092B-C50C-407E-A947-70E740481C1C}">
                           <a14:useLocalDpi xmlns:a14="http://schemas.microsoft.com/office/drawing/2010/main" val="0"/>
@@ -257,7 +338,7 @@
                   <pic:spPr bwMode="auto">
                     <a:xfrm>
                       <a:off x="0" y="0"/>
-                      <a:ext cx="5274310" cy="3948430"/>
+                      <a:ext cx="5274310" cy="4387215"/>
                     </a:xfrm>
                     <a:prstGeom prst="rect">
                       <a:avLst/>
@@ -282,6 +363,68 @@
     </w:sectPr>
   </w:body>
 </w:document>
+</file>
+
+<file path=word/endnotes.xml><?xml version="1.0" encoding="utf-8"?>
+<w:endnotes xmlns:wpc="http://schemas.microsoft.com/office/word/2010/wordprocessingCanvas" xmlns:cx="http://schemas.microsoft.com/office/drawing/2014/chartex" xmlns:cx1="http://schemas.microsoft.com/office/drawing/2015/9/8/chartex" xmlns:cx2="http://schemas.microsoft.com/office/drawing/2015/10/21/chartex" xmlns:cx3="http://schemas.microsoft.com/office/drawing/2016/5/9/chartex" xmlns:cx4="http://schemas.microsoft.com/office/drawing/2016/5/10/chartex" xmlns:cx5="http://schemas.microsoft.com/office/drawing/2016/5/11/chartex" xmlns:cx6="http://schemas.microsoft.com/office/drawing/2016/5/12/chartex" xmlns:cx7="http://schemas.microsoft.com/office/drawing/2016/5/13/chartex" xmlns:cx8="http://schemas.microsoft.com/office/drawing/2016/5/14/chartex" xmlns:mc="http://schemas.openxmlformats.org/markup-compatibility/2006" xmlns:aink="http://schemas.microsoft.com/office/drawing/2016/ink" xmlns:am3d="http://schemas.microsoft.com/office/drawing/2017/model3d" xmlns:o="urn:schemas-microsoft-com:office:office" xmlns:oel="http://schemas.microsoft.com/office/2019/extlst" xmlns:r="http://schemas.openxmlformats.org/officeDocument/2006/relationships" xmlns:m="http://schemas.openxmlformats.org/officeDocument/2006/math" xmlns:v="urn:schemas-microsoft-com:vml" xmlns:wp14="http://schemas.microsoft.com/office/word/2010/wordprocessingDrawing" xmlns:wp="http://schemas.openxmlformats.org/drawingml/2006/wordprocessingDrawing" xmlns:w10="urn:schemas-microsoft-com:office:word" xmlns:w="http://schemas.openxmlformats.org/wordprocessingml/2006/main" xmlns:w14="http://schemas.microsoft.com/office/word/2010/wordml" xmlns:w15="http://schemas.microsoft.com/office/word/2012/wordml" xmlns:w16cex="http://schemas.microsoft.com/office/word/2018/wordml/cex" xmlns:w16cid="http://schemas.microsoft.com/office/word/2016/wordml/cid" xmlns:w16="http://schemas.microsoft.com/office/word/2018/wordml" xmlns:w16du="http://schemas.microsoft.com/office/word/2023/wordml/word16du" xmlns:w16sdtdh="http://schemas.microsoft.com/office/word/2020/wordml/sdtdatahash" xmlns:w16sdtfl="http://schemas.microsoft.com/office/word/2024/wordml/sdtformatlock" xmlns:w16se="http://schemas.microsoft.com/office/word/2015/wordml/symex" xmlns:wpg="http://schemas.microsoft.com/office/word/2010/wordprocessingGroup" xmlns:wpi="http://schemas.microsoft.com/office/word/2010/wordprocessingInk" xmlns:wne="http://schemas.microsoft.com/office/word/2006/wordml" xmlns:wps="http://schemas.microsoft.com/office/word/2010/wordprocessingShape" mc:Ignorable="w14 w15 w16se w16cid w16 w16cex w16sdtdh w16sdtfl w16du wp14">
+  <w:endnote w:type="separator" w:id="-1">
+    <w:p>
+      <w:pPr>
+        <w:spacing w:after="0" w:line="240" w:lineRule="auto"/>
+        <w:rPr>
+          <w:rFonts w:hint="eastAsia"/>
+        </w:rPr>
+      </w:pPr>
+      <w:r>
+        <w:separator/>
+      </w:r>
+    </w:p>
+  </w:endnote>
+  <w:endnote w:type="continuationSeparator" w:id="0">
+    <w:p>
+      <w:pPr>
+        <w:spacing w:after="0" w:line="240" w:lineRule="auto"/>
+        <w:rPr>
+          <w:rFonts w:hint="eastAsia"/>
+        </w:rPr>
+      </w:pPr>
+      <w:r>
+        <w:continuationSeparator/>
+      </w:r>
+    </w:p>
+  </w:endnote>
+</w:endnotes>
+</file>
+
+<file path=word/footnotes.xml><?xml version="1.0" encoding="utf-8"?>
+<w:footnotes xmlns:wpc="http://schemas.microsoft.com/office/word/2010/wordprocessingCanvas" xmlns:cx="http://schemas.microsoft.com/office/drawing/2014/chartex" xmlns:cx1="http://schemas.microsoft.com/office/drawing/2015/9/8/chartex" xmlns:cx2="http://schemas.microsoft.com/office/drawing/2015/10/21/chartex" xmlns:cx3="http://schemas.microsoft.com/office/drawing/2016/5/9/chartex" xmlns:cx4="http://schemas.microsoft.com/office/drawing/2016/5/10/chartex" xmlns:cx5="http://schemas.microsoft.com/office/drawing/2016/5/11/chartex" xmlns:cx6="http://schemas.microsoft.com/office/drawing/2016/5/12/chartex" xmlns:cx7="http://schemas.microsoft.com/office/drawing/2016/5/13/chartex" xmlns:cx8="http://schemas.microsoft.com/office/drawing/2016/5/14/chartex" xmlns:mc="http://schemas.openxmlformats.org/markup-compatibility/2006" xmlns:aink="http://schemas.microsoft.com/office/drawing/2016/ink" xmlns:am3d="http://schemas.microsoft.com/office/drawing/2017/model3d" xmlns:o="urn:schemas-microsoft-com:office:office" xmlns:oel="http://schemas.microsoft.com/office/2019/extlst" xmlns:r="http://schemas.openxmlformats.org/officeDocument/2006/relationships" xmlns:m="http://schemas.openxmlformats.org/officeDocument/2006/math" xmlns:v="urn:schemas-microsoft-com:vml" xmlns:wp14="http://schemas.microsoft.com/office/word/2010/wordprocessingDrawing" xmlns:wp="http://schemas.openxmlformats.org/drawingml/2006/wordprocessingDrawing" xmlns:w10="urn:schemas-microsoft-com:office:word" xmlns:w="http://schemas.openxmlformats.org/wordprocessingml/2006/main" xmlns:w14="http://schemas.microsoft.com/office/word/2010/wordml" xmlns:w15="http://schemas.microsoft.com/office/word/2012/wordml" xmlns:w16cex="http://schemas.microsoft.com/office/word/2018/wordml/cex" xmlns:w16cid="http://schemas.microsoft.com/office/word/2016/wordml/cid" xmlns:w16="http://schemas.microsoft.com/office/word/2018/wordml" xmlns:w16du="http://schemas.microsoft.com/office/word/2023/wordml/word16du" xmlns:w16sdtdh="http://schemas.microsoft.com/office/word/2020/wordml/sdtdatahash" xmlns:w16sdtfl="http://schemas.microsoft.com/office/word/2024/wordml/sdtformatlock" xmlns:w16se="http://schemas.microsoft.com/office/word/2015/wordml/symex" xmlns:wpg="http://schemas.microsoft.com/office/word/2010/wordprocessingGroup" xmlns:wpi="http://schemas.microsoft.com/office/word/2010/wordprocessingInk" xmlns:wne="http://schemas.microsoft.com/office/word/2006/wordml" xmlns:wps="http://schemas.microsoft.com/office/word/2010/wordprocessingShape" mc:Ignorable="w14 w15 w16se w16cid w16 w16cex w16sdtdh w16sdtfl w16du wp14">
+  <w:footnote w:type="separator" w:id="-1">
+    <w:p>
+      <w:pPr>
+        <w:spacing w:after="0" w:line="240" w:lineRule="auto"/>
+        <w:rPr>
+          <w:rFonts w:hint="eastAsia"/>
+        </w:rPr>
+      </w:pPr>
+      <w:r>
+        <w:separator/>
+      </w:r>
+    </w:p>
+  </w:footnote>
+  <w:footnote w:type="continuationSeparator" w:id="0">
+    <w:p>
+      <w:pPr>
+        <w:spacing w:after="0" w:line="240" w:lineRule="auto"/>
+        <w:rPr>
+          <w:rFonts w:hint="eastAsia"/>
+        </w:rPr>
+      </w:pPr>
+      <w:r>
+        <w:continuationSeparator/>
+      </w:r>
+    </w:p>
+  </w:footnote>
+</w:footnotes>
 </file>
 
 <file path=word/styles.xml><?xml version="1.0" encoding="utf-8"?>
@@ -1207,6 +1350,69 @@
       <w:spacing w:val="5"/>
     </w:rPr>
   </w:style>
+  <w:style w:type="paragraph" w:styleId="ae">
+    <w:name w:val="header"/>
+    <w:basedOn w:val="a"/>
+    <w:link w:val="af"/>
+    <w:uiPriority w:val="99"/>
+    <w:unhideWhenUsed/>
+    <w:rsid w:val="00073894"/>
+    <w:pPr>
+      <w:tabs>
+        <w:tab w:val="center" w:pos="4153"/>
+        <w:tab w:val="right" w:pos="8306"/>
+      </w:tabs>
+      <w:snapToGrid w:val="0"/>
+      <w:spacing w:line="240" w:lineRule="auto"/>
+      <w:jc w:val="center"/>
+    </w:pPr>
+    <w:rPr>
+      <w:sz w:val="18"/>
+      <w:szCs w:val="18"/>
+    </w:rPr>
+  </w:style>
+  <w:style w:type="character" w:customStyle="1" w:styleId="af">
+    <w:name w:val="页眉 字符"/>
+    <w:basedOn w:val="a0"/>
+    <w:link w:val="ae"/>
+    <w:uiPriority w:val="99"/>
+    <w:rsid w:val="00073894"/>
+    <w:rPr>
+      <w:sz w:val="18"/>
+      <w:szCs w:val="18"/>
+    </w:rPr>
+  </w:style>
+  <w:style w:type="paragraph" w:styleId="af0">
+    <w:name w:val="footer"/>
+    <w:basedOn w:val="a"/>
+    <w:link w:val="af1"/>
+    <w:uiPriority w:val="99"/>
+    <w:unhideWhenUsed/>
+    <w:rsid w:val="00073894"/>
+    <w:pPr>
+      <w:tabs>
+        <w:tab w:val="center" w:pos="4153"/>
+        <w:tab w:val="right" w:pos="8306"/>
+      </w:tabs>
+      <w:snapToGrid w:val="0"/>
+      <w:spacing w:line="240" w:lineRule="auto"/>
+    </w:pPr>
+    <w:rPr>
+      <w:sz w:val="18"/>
+      <w:szCs w:val="18"/>
+    </w:rPr>
+  </w:style>
+  <w:style w:type="character" w:customStyle="1" w:styleId="af1">
+    <w:name w:val="页脚 字符"/>
+    <w:basedOn w:val="a0"/>
+    <w:link w:val="af0"/>
+    <w:uiPriority w:val="99"/>
+    <w:rsid w:val="00073894"/>
+    <w:rPr>
+      <w:sz w:val="18"/>
+      <w:szCs w:val="18"/>
+    </w:rPr>
+  </w:style>
 </w:styles>
 </file>
 

</xml_diff>